<commit_message>
Updated userManual to inclue renv procedure
</commit_message>
<xml_diff>
--- a/00_Test_Area/ch1_MasteringShiny/UserManual.docx
+++ b/00_Test_Area/ch1_MasteringShiny/UserManual.docx
@@ -13,6 +13,54 @@
         <w:rPr>
           <w:lang w:val="en-US"/>
         </w:rPr>
+        <w:t>Intro</w:t>
+      </w:r>
+    </w:p>
+    <w:p>
+      <w:pPr>
+        <w:pStyle w:val="Ttulo2"/>
+        <w:rPr>
+          <w:lang w:val="en-US"/>
+        </w:rPr>
+      </w:pPr>
+      <w:r>
+        <w:rPr>
+          <w:lang w:val="en-US"/>
+        </w:rPr>
+        <w:t>Link</w:t>
+      </w:r>
+    </w:p>
+    <w:p>
+      <w:pPr>
+        <w:rPr>
+          <w:rStyle w:val="nfasisintenso"/>
+        </w:rPr>
+      </w:pPr>
+      <w:r>
+        <w:rPr>
+          <w:rStyle w:val="nfasisintenso"/>
+        </w:rPr>
+        <w:t>https://solutions.posit.co/guide/</w:t>
+      </w:r>
+      <w:r>
+        <w:rPr>
+          <w:rStyle w:val="nfasisintenso"/>
+        </w:rPr>
+        <w:br w:type="page"/>
+      </w:r>
+    </w:p>
+    <w:p>
+      <w:pPr>
+        <w:pStyle w:val="Ttulo1"/>
+        <w:rPr>
+          <w:lang w:val="en-US"/>
+        </w:rPr>
+      </w:pPr>
+      <w:r>
+        <w:rPr>
+          <w:lang w:val="en-US"/>
+        </w:rPr>
+        <w:lastRenderedPageBreak/>
         <w:t>Shiny Applications</w:t>
       </w:r>
     </w:p>
@@ -121,13 +169,7 @@
         <w:rPr>
           <w:rStyle w:val="nfasissutil"/>
         </w:rPr>
-        <w:t>app02 in:</w:t>
-      </w:r>
-      <w:r>
-        <w:rPr>
-          <w:rStyle w:val="nfasissutil"/>
-        </w:rPr>
-        <w:t xml:space="preserve"> </w:t>
+        <w:t xml:space="preserve">app02 in: </w:t>
       </w:r>
       <w:r>
         <w:rPr>
@@ -205,7 +247,6 @@
         <w:t xml:space="preserve"> --- </w:t>
       </w:r>
       <w:proofErr w:type="spellStart"/>
-      <w:proofErr w:type="gramStart"/>
       <w:r>
         <w:rPr>
           <w:lang w:val="en-US"/>
@@ -213,7 +254,6 @@
         <w:t>ui.R</w:t>
       </w:r>
       <w:proofErr w:type="spellEnd"/>
-      <w:proofErr w:type="gramEnd"/>
     </w:p>
     <w:p>
       <w:pPr>
@@ -230,7 +270,6 @@
         <w:t xml:space="preserve">           --- </w:t>
       </w:r>
       <w:proofErr w:type="spellStart"/>
-      <w:proofErr w:type="gramStart"/>
       <w:r>
         <w:rPr>
           <w:lang w:val="en-US"/>
@@ -238,7 +277,6 @@
         <w:t>sever.R</w:t>
       </w:r>
       <w:proofErr w:type="spellEnd"/>
-      <w:proofErr w:type="gramEnd"/>
     </w:p>
     <w:p>
       <w:pPr>
@@ -294,7 +332,6 @@
         <w:t xml:space="preserve">’) or </w:t>
       </w:r>
       <w:proofErr w:type="spellStart"/>
-      <w:proofErr w:type="gramStart"/>
       <w:r>
         <w:rPr>
           <w:lang w:val="en-US"/>
@@ -306,14 +343,7 @@
         <w:rPr>
           <w:lang w:val="en-US"/>
         </w:rPr>
-        <w:t>(</w:t>
-      </w:r>
-      <w:proofErr w:type="gramEnd"/>
-      <w:r>
-        <w:rPr>
-          <w:lang w:val="en-US"/>
-        </w:rPr>
-        <w:t xml:space="preserve">) if the call is done within the directory </w:t>
+        <w:t xml:space="preserve">() if the call is done within the directory </w:t>
       </w:r>
       <w:proofErr w:type="spellStart"/>
       <w:r>
@@ -422,21 +452,7 @@
         <w:rPr>
           <w:lang w:val="en-US"/>
         </w:rPr>
-        <w:t xml:space="preserve"> R is created all </w:t>
-      </w:r>
-      <w:proofErr w:type="gramStart"/>
-      <w:r>
-        <w:rPr>
-          <w:lang w:val="en-US"/>
-        </w:rPr>
-        <w:t>*.R</w:t>
-      </w:r>
-      <w:proofErr w:type="gramEnd"/>
-      <w:r>
-        <w:rPr>
-          <w:lang w:val="en-US"/>
-        </w:rPr>
-        <w:t xml:space="preserve"> files are loaded without the need of a source() call in the </w:t>
+        <w:t xml:space="preserve"> R is created all *.R files are loaded without the need of a source() call in the </w:t>
       </w:r>
       <w:proofErr w:type="spellStart"/>
       <w:r>
@@ -453,7 +469,6 @@
         <w:t xml:space="preserve"> and server files. Files in /R directory are loaded in alphabetical order and their functions and variables are ready to be used by </w:t>
       </w:r>
       <w:proofErr w:type="spellStart"/>
-      <w:proofErr w:type="gramStart"/>
       <w:r>
         <w:rPr>
           <w:lang w:val="en-US"/>
@@ -461,7 +476,6 @@
         <w:t>ui.R</w:t>
       </w:r>
       <w:proofErr w:type="spellEnd"/>
-      <w:proofErr w:type="gramEnd"/>
       <w:r>
         <w:rPr>
           <w:lang w:val="en-US"/>
@@ -643,21 +657,7 @@
         <w:rPr>
           <w:lang w:val="en-US"/>
         </w:rPr>
-        <w:t xml:space="preserve">The </w:t>
-      </w:r>
-      <w:proofErr w:type="gramStart"/>
-      <w:r>
-        <w:rPr>
-          <w:lang w:val="en-US"/>
-        </w:rPr>
-        <w:t>server(</w:t>
-      </w:r>
-      <w:proofErr w:type="gramEnd"/>
-      <w:r>
-        <w:rPr>
-          <w:lang w:val="en-US"/>
-        </w:rPr>
-        <w:t xml:space="preserve">input, output, session) is called each time a new browser requests info from the Shiny server. Everything within this function is instantiated separately for each session. </w:t>
+        <w:t xml:space="preserve">The server(input, output, session) is called each time a new browser requests info from the Shiny server. Everything within this function is instantiated separately for each session. </w:t>
       </w:r>
     </w:p>
     <w:p>
@@ -678,7 +678,6 @@
         <w:t xml:space="preserve">Data, variables and functions created in the </w:t>
       </w:r>
       <w:proofErr w:type="spellStart"/>
-      <w:proofErr w:type="gramStart"/>
       <w:r>
         <w:rPr>
           <w:lang w:val="en-US"/>
@@ -686,7 +685,6 @@
         <w:t>server.R</w:t>
       </w:r>
       <w:proofErr w:type="spellEnd"/>
-      <w:proofErr w:type="gramEnd"/>
       <w:r>
         <w:rPr>
           <w:lang w:val="en-US"/>
@@ -726,7 +724,6 @@
         <w:t xml:space="preserve">Things work this way because </w:t>
       </w:r>
       <w:proofErr w:type="spellStart"/>
-      <w:proofErr w:type="gramStart"/>
       <w:r>
         <w:rPr>
           <w:lang w:val="en-US"/>
@@ -734,7 +731,6 @@
         <w:t>app.R</w:t>
       </w:r>
       <w:proofErr w:type="spellEnd"/>
-      <w:proofErr w:type="gramEnd"/>
       <w:r>
         <w:rPr>
           <w:lang w:val="en-US"/>
@@ -814,7 +810,6 @@
         <w:t xml:space="preserve">Objects defined in </w:t>
       </w:r>
       <w:proofErr w:type="spellStart"/>
-      <w:proofErr w:type="gramStart"/>
       <w:r>
         <w:rPr>
           <w:lang w:val="en-US"/>
@@ -822,7 +817,6 @@
         <w:t>global.R</w:t>
       </w:r>
       <w:proofErr w:type="spellEnd"/>
-      <w:proofErr w:type="gramEnd"/>
       <w:r>
         <w:rPr>
           <w:lang w:val="en-US"/>
@@ -867,6 +861,7 @@
       </w:pPr>
       <w:r>
         <w:rPr>
+          <w:noProof/>
           <w:lang w:val="en-US"/>
         </w:rPr>
         <w:drawing>
@@ -961,7 +956,21 @@
             <w:rStyle w:val="Hipervnculo"/>
             <w:lang w:val="en-US"/>
           </w:rPr>
-          <w:t>https://shiny.posit.co/r/articles/improve/upgrade-r/</w:t>
+          <w:t>https://shiny.posit.co/r/articles/improve/u</w:t>
+        </w:r>
+        <w:r>
+          <w:rPr>
+            <w:rStyle w:val="Hipervnculo"/>
+            <w:lang w:val="en-US"/>
+          </w:rPr>
+          <w:t>p</w:t>
+        </w:r>
+        <w:r>
+          <w:rPr>
+            <w:rStyle w:val="Hipervnculo"/>
+            <w:lang w:val="en-US"/>
+          </w:rPr>
+          <w:t>grade-r/</w:t>
         </w:r>
       </w:hyperlink>
     </w:p>
@@ -990,7 +999,6 @@
         </w:rPr>
       </w:pPr>
       <w:proofErr w:type="spellStart"/>
-      <w:proofErr w:type="gramStart"/>
       <w:r>
         <w:rPr>
           <w:rStyle w:val="nfasisintenso"/>
@@ -1004,16 +1012,188 @@
           <w:rStyle w:val="nfasisintenso"/>
           <w:lang w:val="en-US"/>
         </w:rPr>
-        <w:t>::</w:t>
-      </w:r>
-      <w:proofErr w:type="gramEnd"/>
-      <w:r>
+        <w:t>::dependencies()</w:t>
+      </w:r>
+    </w:p>
+    <w:p>
+      <w:pPr>
+        <w:pStyle w:val="Ttulo2"/>
         <w:rPr>
           <w:rStyle w:val="nfasisintenso"/>
-          <w:lang w:val="en-US"/>
-        </w:rPr>
-        <w:t>dependencies()</w:t>
-      </w:r>
+          <w:i w:val="0"/>
+          <w:iCs w:val="0"/>
+          <w:lang w:val="en-US"/>
+        </w:rPr>
+      </w:pPr>
+      <w:r>
+        <w:rPr>
+          <w:rStyle w:val="nfasisintenso"/>
+          <w:i w:val="0"/>
+          <w:iCs w:val="0"/>
+          <w:lang w:val="en-US"/>
+        </w:rPr>
+        <w:t>Statements</w:t>
+      </w:r>
+    </w:p>
+    <w:p>
+      <w:pPr>
+        <w:pStyle w:val="Prrafodelista"/>
+        <w:numPr>
+          <w:ilvl w:val="0"/>
+          <w:numId w:val="7"/>
+        </w:numPr>
+        <w:rPr>
+          <w:lang w:val="en-US"/>
+        </w:rPr>
+      </w:pPr>
+      <w:r>
+        <w:rPr>
+          <w:lang w:val="en-US"/>
+        </w:rPr>
+        <w:t>.</w:t>
+      </w:r>
+      <w:proofErr w:type="spellStart"/>
+      <w:r>
+        <w:rPr>
+          <w:lang w:val="en-US"/>
+        </w:rPr>
+        <w:t>libPaths</w:t>
+      </w:r>
+      <w:proofErr w:type="spellEnd"/>
+      <w:r>
+        <w:rPr>
+          <w:lang w:val="en-US"/>
+        </w:rPr>
+        <w:t>(). Shows the library repositories used by the R implementation.</w:t>
+      </w:r>
+    </w:p>
+    <w:p>
+      <w:pPr>
+        <w:pStyle w:val="Prrafodelista"/>
+        <w:numPr>
+          <w:ilvl w:val="0"/>
+          <w:numId w:val="7"/>
+        </w:numPr>
+        <w:rPr>
+          <w:lang w:val="en-US"/>
+        </w:rPr>
+      </w:pPr>
+      <w:proofErr w:type="spellStart"/>
+      <w:r>
+        <w:rPr>
+          <w:lang w:val="en-US"/>
+        </w:rPr>
+        <w:t>List.files</w:t>
+      </w:r>
+      <w:proofErr w:type="spellEnd"/>
+      <w:r>
+        <w:rPr>
+          <w:lang w:val="en-US"/>
+        </w:rPr>
+        <w:t>(.</w:t>
+      </w:r>
+      <w:proofErr w:type="spellStart"/>
+      <w:r>
+        <w:rPr>
+          <w:lang w:val="en-US"/>
+        </w:rPr>
+        <w:t>libPaths</w:t>
+      </w:r>
+      <w:proofErr w:type="spellEnd"/>
+      <w:r>
+        <w:rPr>
+          <w:lang w:val="en-US"/>
+        </w:rPr>
+        <w:t>()). Shows the packages installed in the R implementation</w:t>
+      </w:r>
+    </w:p>
+    <w:p>
+      <w:pPr>
+        <w:pStyle w:val="Prrafodelista"/>
+        <w:numPr>
+          <w:ilvl w:val="0"/>
+          <w:numId w:val="7"/>
+        </w:numPr>
+        <w:rPr>
+          <w:lang w:val="en-US"/>
+        </w:rPr>
+      </w:pPr>
+      <w:proofErr w:type="spellStart"/>
+      <w:r>
+        <w:rPr>
+          <w:lang w:val="en-US"/>
+        </w:rPr>
+        <w:t>packinfo</w:t>
+      </w:r>
+      <w:proofErr w:type="spellEnd"/>
+      <w:r>
+        <w:rPr>
+          <w:lang w:val="en-US"/>
+        </w:rPr>
+        <w:t xml:space="preserve"> &lt;- </w:t>
+      </w:r>
+      <w:proofErr w:type="spellStart"/>
+      <w:r>
+        <w:rPr>
+          <w:lang w:val="en-US"/>
+        </w:rPr>
+        <w:t>installed.packages</w:t>
+      </w:r>
+      <w:proofErr w:type="spellEnd"/>
+      <w:r>
+        <w:rPr>
+          <w:lang w:val="en-US"/>
+        </w:rPr>
+        <w:t>(fields = c("Package", "Version"))</w:t>
+      </w:r>
+      <w:r>
+        <w:rPr>
+          <w:lang w:val="en-US"/>
+        </w:rPr>
+        <w:t xml:space="preserve">. </w:t>
+      </w:r>
+    </w:p>
+    <w:p>
+      <w:pPr>
+        <w:pStyle w:val="Prrafodelista"/>
+        <w:rPr>
+          <w:lang w:val="en-US"/>
+        </w:rPr>
+      </w:pPr>
+      <w:proofErr w:type="spellStart"/>
+      <w:r>
+        <w:rPr>
+          <w:lang w:val="en-US"/>
+        </w:rPr>
+        <w:t>packinfo</w:t>
+      </w:r>
+      <w:proofErr w:type="spellEnd"/>
+      <w:r>
+        <w:rPr>
+          <w:lang w:val="en-US"/>
+        </w:rPr>
+        <w:t>[,c("Package", "Version")]</w:t>
+      </w:r>
+      <w:r>
+        <w:rPr>
+          <w:lang w:val="en-US"/>
+        </w:rPr>
+        <w:t xml:space="preserve">. </w:t>
+      </w:r>
+      <w:r>
+        <w:rPr>
+          <w:lang w:val="en-US"/>
+        </w:rPr>
+        <w:t>Lists all installed packages</w:t>
+      </w:r>
+    </w:p>
+    <w:p>
+      <w:pPr>
+        <w:pStyle w:val="Prrafodelista"/>
+        <w:rPr>
+          <w:lang w:val="en-US"/>
+        </w:rPr>
+      </w:pPr>
     </w:p>
     <w:p>
       <w:pPr>
@@ -1551,6 +1731,119 @@
     <w:nsid w:val="436E081A"/>
     <w:multiLevelType w:val="hybridMultilevel"/>
     <w:tmpl w:val="FA6A4B24"/>
+    <w:lvl w:ilvl="0" w:tplc="04030001">
+      <w:start w:val="1"/>
+      <w:numFmt w:val="bullet"/>
+      <w:lvlText w:val=""/>
+      <w:lvlJc w:val="left"/>
+      <w:pPr>
+        <w:ind w:left="720" w:hanging="360"/>
+      </w:pPr>
+      <w:rPr>
+        <w:rFonts w:ascii="Symbol" w:hAnsi="Symbol" w:hint="default"/>
+      </w:rPr>
+    </w:lvl>
+    <w:lvl w:ilvl="1" w:tplc="04030003" w:tentative="1">
+      <w:start w:val="1"/>
+      <w:numFmt w:val="bullet"/>
+      <w:lvlText w:val="o"/>
+      <w:lvlJc w:val="left"/>
+      <w:pPr>
+        <w:ind w:left="1440" w:hanging="360"/>
+      </w:pPr>
+      <w:rPr>
+        <w:rFonts w:ascii="Courier New" w:hAnsi="Courier New" w:cs="Courier New" w:hint="default"/>
+      </w:rPr>
+    </w:lvl>
+    <w:lvl w:ilvl="2" w:tplc="04030005" w:tentative="1">
+      <w:start w:val="1"/>
+      <w:numFmt w:val="bullet"/>
+      <w:lvlText w:val=""/>
+      <w:lvlJc w:val="left"/>
+      <w:pPr>
+        <w:ind w:left="2160" w:hanging="360"/>
+      </w:pPr>
+      <w:rPr>
+        <w:rFonts w:ascii="Wingdings" w:hAnsi="Wingdings" w:hint="default"/>
+      </w:rPr>
+    </w:lvl>
+    <w:lvl w:ilvl="3" w:tplc="04030001" w:tentative="1">
+      <w:start w:val="1"/>
+      <w:numFmt w:val="bullet"/>
+      <w:lvlText w:val=""/>
+      <w:lvlJc w:val="left"/>
+      <w:pPr>
+        <w:ind w:left="2880" w:hanging="360"/>
+      </w:pPr>
+      <w:rPr>
+        <w:rFonts w:ascii="Symbol" w:hAnsi="Symbol" w:hint="default"/>
+      </w:rPr>
+    </w:lvl>
+    <w:lvl w:ilvl="4" w:tplc="04030003" w:tentative="1">
+      <w:start w:val="1"/>
+      <w:numFmt w:val="bullet"/>
+      <w:lvlText w:val="o"/>
+      <w:lvlJc w:val="left"/>
+      <w:pPr>
+        <w:ind w:left="3600" w:hanging="360"/>
+      </w:pPr>
+      <w:rPr>
+        <w:rFonts w:ascii="Courier New" w:hAnsi="Courier New" w:cs="Courier New" w:hint="default"/>
+      </w:rPr>
+    </w:lvl>
+    <w:lvl w:ilvl="5" w:tplc="04030005" w:tentative="1">
+      <w:start w:val="1"/>
+      <w:numFmt w:val="bullet"/>
+      <w:lvlText w:val=""/>
+      <w:lvlJc w:val="left"/>
+      <w:pPr>
+        <w:ind w:left="4320" w:hanging="360"/>
+      </w:pPr>
+      <w:rPr>
+        <w:rFonts w:ascii="Wingdings" w:hAnsi="Wingdings" w:hint="default"/>
+      </w:rPr>
+    </w:lvl>
+    <w:lvl w:ilvl="6" w:tplc="04030001" w:tentative="1">
+      <w:start w:val="1"/>
+      <w:numFmt w:val="bullet"/>
+      <w:lvlText w:val=""/>
+      <w:lvlJc w:val="left"/>
+      <w:pPr>
+        <w:ind w:left="5040" w:hanging="360"/>
+      </w:pPr>
+      <w:rPr>
+        <w:rFonts w:ascii="Symbol" w:hAnsi="Symbol" w:hint="default"/>
+      </w:rPr>
+    </w:lvl>
+    <w:lvl w:ilvl="7" w:tplc="04030003" w:tentative="1">
+      <w:start w:val="1"/>
+      <w:numFmt w:val="bullet"/>
+      <w:lvlText w:val="o"/>
+      <w:lvlJc w:val="left"/>
+      <w:pPr>
+        <w:ind w:left="5760" w:hanging="360"/>
+      </w:pPr>
+      <w:rPr>
+        <w:rFonts w:ascii="Courier New" w:hAnsi="Courier New" w:cs="Courier New" w:hint="default"/>
+      </w:rPr>
+    </w:lvl>
+    <w:lvl w:ilvl="8" w:tplc="04030005" w:tentative="1">
+      <w:start w:val="1"/>
+      <w:numFmt w:val="bullet"/>
+      <w:lvlText w:val=""/>
+      <w:lvlJc w:val="left"/>
+      <w:pPr>
+        <w:ind w:left="6480" w:hanging="360"/>
+      </w:pPr>
+      <w:rPr>
+        <w:rFonts w:ascii="Wingdings" w:hAnsi="Wingdings" w:hint="default"/>
+      </w:rPr>
+    </w:lvl>
+  </w:abstractNum>
+  <w:abstractNum w:abstractNumId="6" w15:restartNumberingAfterBreak="0">
+    <w:nsid w:val="7FBF1024"/>
+    <w:multiLevelType w:val="hybridMultilevel"/>
+    <w:tmpl w:val="B546BF08"/>
     <w:lvl w:ilvl="0" w:tplc="04030001">
       <w:start w:val="1"/>
       <w:numFmt w:val="bullet"/>
@@ -1677,6 +1970,9 @@
   </w:num>
   <w:num w:numId="6" w16cid:durableId="590356795">
     <w:abstractNumId w:val="0"/>
+  </w:num>
+  <w:num w:numId="7" w16cid:durableId="643702792">
+    <w:abstractNumId w:val="6"/>
   </w:num>
 </w:numbering>
 </file>
@@ -2380,6 +2676,18 @@
       <w:szCs w:val="24"/>
     </w:rPr>
   </w:style>
+  <w:style w:type="character" w:styleId="Hipervnculovisitado">
+    <w:name w:val="FollowedHyperlink"/>
+    <w:basedOn w:val="Fuentedeprrafopredeter"/>
+    <w:uiPriority w:val="99"/>
+    <w:semiHidden/>
+    <w:unhideWhenUsed/>
+    <w:rsid w:val="00761B1B"/>
+    <w:rPr>
+      <w:color w:val="954F72" w:themeColor="followedHyperlink"/>
+      <w:u w:val="single"/>
+    </w:rPr>
+  </w:style>
 </w:styles>
 </file>
 

</xml_diff>

<commit_message>
Updated UserManual doc document
</commit_message>
<xml_diff>
--- a/00_Test_Area/ch1_MasteringShiny/UserManual.docx
+++ b/00_Test_Area/ch1_MasteringShiny/UserManual.docx
@@ -232,28 +232,12 @@
           <w:lang w:val="en-US"/>
         </w:rPr>
       </w:pPr>
-      <w:proofErr w:type="spellStart"/>
-      <w:r>
-        <w:rPr>
-          <w:lang w:val="en-US"/>
-        </w:rPr>
-        <w:t>newDir</w:t>
-      </w:r>
-      <w:proofErr w:type="spellEnd"/>
-      <w:r>
-        <w:rPr>
-          <w:lang w:val="en-US"/>
-        </w:rPr>
-        <w:t xml:space="preserve"> --- </w:t>
-      </w:r>
-      <w:proofErr w:type="spellStart"/>
-      <w:r>
-        <w:rPr>
-          <w:lang w:val="en-US"/>
-        </w:rPr>
-        <w:t>ui.R</w:t>
-      </w:r>
-      <w:proofErr w:type="spellEnd"/>
+      <w:r>
+        <w:rPr>
+          <w:lang w:val="en-US"/>
+        </w:rPr>
+        <w:t>newDir --- ui.R</w:t>
+      </w:r>
     </w:p>
     <w:p>
       <w:pPr>
@@ -267,16 +251,8 @@
         <w:rPr>
           <w:lang w:val="en-US"/>
         </w:rPr>
-        <w:t xml:space="preserve">           --- </w:t>
-      </w:r>
-      <w:proofErr w:type="spellStart"/>
-      <w:r>
-        <w:rPr>
-          <w:lang w:val="en-US"/>
-        </w:rPr>
-        <w:t>sever.R</w:t>
-      </w:r>
-      <w:proofErr w:type="spellEnd"/>
+        <w:t xml:space="preserve">           --- sever.R</w:t>
+      </w:r>
     </w:p>
     <w:p>
       <w:pPr>
@@ -303,61 +279,11 @@
           <w:lang w:val="en-US"/>
         </w:rPr>
       </w:pPr>
-      <w:proofErr w:type="spellStart"/>
-      <w:r>
-        <w:rPr>
-          <w:lang w:val="en-US"/>
-        </w:rPr>
-        <w:t>runApp</w:t>
-      </w:r>
-      <w:proofErr w:type="spellEnd"/>
-      <w:r>
-        <w:rPr>
-          <w:lang w:val="en-US"/>
-        </w:rPr>
-        <w:t>(‘</w:t>
-      </w:r>
-      <w:proofErr w:type="spellStart"/>
-      <w:r>
-        <w:rPr>
-          <w:lang w:val="en-US"/>
-        </w:rPr>
-        <w:t>newDir</w:t>
-      </w:r>
-      <w:proofErr w:type="spellEnd"/>
-      <w:r>
-        <w:rPr>
-          <w:lang w:val="en-US"/>
-        </w:rPr>
-        <w:t xml:space="preserve">’) or </w:t>
-      </w:r>
-      <w:proofErr w:type="spellStart"/>
-      <w:r>
-        <w:rPr>
-          <w:lang w:val="en-US"/>
-        </w:rPr>
-        <w:t>runApp</w:t>
-      </w:r>
-      <w:proofErr w:type="spellEnd"/>
-      <w:r>
-        <w:rPr>
-          <w:lang w:val="en-US"/>
-        </w:rPr>
-        <w:t xml:space="preserve">() if the call is done within the directory </w:t>
-      </w:r>
-      <w:proofErr w:type="spellStart"/>
-      <w:r>
-        <w:rPr>
-          <w:lang w:val="en-US"/>
-        </w:rPr>
-        <w:t>newDir</w:t>
-      </w:r>
-      <w:proofErr w:type="spellEnd"/>
-      <w:r>
-        <w:rPr>
-          <w:lang w:val="en-US"/>
-        </w:rPr>
-        <w:t>.</w:t>
+      <w:r>
+        <w:rPr>
+          <w:lang w:val="en-US"/>
+        </w:rPr>
+        <w:t>runApp(‘newDir’) or runApp() if the call is done within the directory newDir.</w:t>
       </w:r>
     </w:p>
     <w:p>
@@ -371,33 +297,11 @@
           <w:lang w:val="en-US"/>
         </w:rPr>
       </w:pPr>
-      <w:proofErr w:type="spellStart"/>
-      <w:r>
-        <w:rPr>
-          <w:lang w:val="en-US"/>
-        </w:rPr>
-        <w:t>shinyAppDir</w:t>
-      </w:r>
-      <w:proofErr w:type="spellEnd"/>
-      <w:r>
-        <w:rPr>
-          <w:lang w:val="en-US"/>
-        </w:rPr>
-        <w:t>(‘</w:t>
-      </w:r>
-      <w:proofErr w:type="spellStart"/>
-      <w:r>
-        <w:rPr>
-          <w:lang w:val="en-US"/>
-        </w:rPr>
-        <w:t>newDir</w:t>
-      </w:r>
-      <w:proofErr w:type="spellEnd"/>
-      <w:r>
-        <w:rPr>
-          <w:lang w:val="en-US"/>
-        </w:rPr>
-        <w:t>’)</w:t>
+      <w:r>
+        <w:rPr>
+          <w:lang w:val="en-US"/>
+        </w:rPr>
+        <w:t>shinyAppDir(‘newDir’)</w:t>
       </w:r>
     </w:p>
     <w:p>
@@ -424,72 +328,8 @@
         <w:rPr>
           <w:lang w:val="en-US"/>
         </w:rPr>
-        <w:t xml:space="preserve">If within the </w:t>
-      </w:r>
-      <w:proofErr w:type="spellStart"/>
-      <w:r>
-        <w:rPr>
-          <w:lang w:val="en-US"/>
-        </w:rPr>
-        <w:t>newDir</w:t>
-      </w:r>
-      <w:proofErr w:type="spellEnd"/>
-      <w:r>
-        <w:rPr>
-          <w:lang w:val="en-US"/>
-        </w:rPr>
-        <w:t xml:space="preserve"> a </w:t>
-      </w:r>
-      <w:proofErr w:type="spellStart"/>
-      <w:r>
-        <w:rPr>
-          <w:lang w:val="en-US"/>
-        </w:rPr>
-        <w:t>dir</w:t>
-      </w:r>
-      <w:proofErr w:type="spellEnd"/>
-      <w:r>
-        <w:rPr>
-          <w:lang w:val="en-US"/>
-        </w:rPr>
-        <w:t xml:space="preserve"> R is created all *.R files are loaded without the need of a source() call in the </w:t>
-      </w:r>
-      <w:proofErr w:type="spellStart"/>
-      <w:r>
-        <w:rPr>
-          <w:lang w:val="en-US"/>
-        </w:rPr>
-        <w:t>ui</w:t>
-      </w:r>
-      <w:proofErr w:type="spellEnd"/>
-      <w:r>
-        <w:rPr>
-          <w:lang w:val="en-US"/>
-        </w:rPr>
-        <w:t xml:space="preserve"> and server files. Files in /R directory are loaded in alphabetical order and their functions and variables are ready to be used by </w:t>
-      </w:r>
-      <w:proofErr w:type="spellStart"/>
-      <w:r>
-        <w:rPr>
-          <w:lang w:val="en-US"/>
-        </w:rPr>
-        <w:t>ui.R</w:t>
-      </w:r>
-      <w:proofErr w:type="spellEnd"/>
-      <w:r>
-        <w:rPr>
-          <w:lang w:val="en-US"/>
-        </w:rPr>
-        <w:t xml:space="preserve"> or </w:t>
-      </w:r>
-      <w:proofErr w:type="spellStart"/>
-      <w:r>
-        <w:rPr>
-          <w:lang w:val="en-US"/>
-        </w:rPr>
-        <w:t>server.R</w:t>
-      </w:r>
-      <w:proofErr w:type="spellEnd"/>
+        <w:t>If within the newDir a dir R is created all *.R files are loaded without the need of a source() call in the ui and server files. Files in /R directory are loaded in alphabetical order and their functions and variables are ready to be used by ui.R or server.R</w:t>
+      </w:r>
     </w:p>
     <w:p>
       <w:pPr>
@@ -518,63 +358,13 @@
         <w:rPr>
           <w:lang w:val="en-US"/>
         </w:rPr>
-        <w:t xml:space="preserve"> the </w:t>
-      </w:r>
-      <w:proofErr w:type="spellStart"/>
-      <w:r>
-        <w:rPr>
-          <w:lang w:val="en-US"/>
-        </w:rPr>
-        <w:t>newDir</w:t>
-      </w:r>
-      <w:proofErr w:type="spellEnd"/>
-      <w:r>
-        <w:rPr>
-          <w:lang w:val="en-US"/>
-        </w:rPr>
-        <w:t xml:space="preserve"> there is a file called </w:t>
-      </w:r>
-      <w:proofErr w:type="spellStart"/>
-      <w:r>
-        <w:rPr>
-          <w:lang w:val="en-US"/>
-        </w:rPr>
-        <w:t>global.R</w:t>
-      </w:r>
-      <w:proofErr w:type="spellEnd"/>
-      <w:r>
-        <w:rPr>
-          <w:lang w:val="en-US"/>
-        </w:rPr>
-        <w:t xml:space="preserve"> it is run first of all before running </w:t>
-      </w:r>
-      <w:proofErr w:type="spellStart"/>
-      <w:r>
-        <w:rPr>
-          <w:lang w:val="en-US"/>
-        </w:rPr>
-        <w:t>ui</w:t>
-      </w:r>
-      <w:proofErr w:type="spellEnd"/>
-      <w:r>
-        <w:rPr>
-          <w:lang w:val="en-US"/>
-        </w:rPr>
-        <w:t xml:space="preserve"> and server </w:t>
-      </w:r>
-      <w:proofErr w:type="spellStart"/>
-      <w:r>
-        <w:rPr>
-          <w:lang w:val="en-US"/>
-        </w:rPr>
-        <w:t>funtion</w:t>
-      </w:r>
-      <w:proofErr w:type="spellEnd"/>
-      <w:r>
-        <w:rPr>
-          <w:lang w:val="en-US"/>
-        </w:rPr>
-        <w:t xml:space="preserve"> (</w:t>
+        <w:t xml:space="preserve"> the newDir there is a file called global.R</w:t>
+      </w:r>
+      <w:r>
+        <w:rPr>
+          <w:lang w:val="en-US"/>
+        </w:rPr>
+        <w:t xml:space="preserve"> it is run first of all before running ui and server funtion (</w:t>
       </w:r>
       <w:hyperlink r:id="rId8" w:history="1">
         <w:r>
@@ -675,35 +465,7 @@
         <w:rPr>
           <w:lang w:val="en-US"/>
         </w:rPr>
-        <w:t xml:space="preserve">Data, variables and functions created in the </w:t>
-      </w:r>
-      <w:proofErr w:type="spellStart"/>
-      <w:r>
-        <w:rPr>
-          <w:lang w:val="en-US"/>
-        </w:rPr>
-        <w:t>server.R</w:t>
-      </w:r>
-      <w:proofErr w:type="spellEnd"/>
-      <w:r>
-        <w:rPr>
-          <w:lang w:val="en-US"/>
-        </w:rPr>
-        <w:t xml:space="preserve"> or </w:t>
-      </w:r>
-      <w:proofErr w:type="spellStart"/>
-      <w:r>
-        <w:rPr>
-          <w:lang w:val="en-US"/>
-        </w:rPr>
-        <w:t>app.R</w:t>
-      </w:r>
-      <w:proofErr w:type="spellEnd"/>
-      <w:r>
-        <w:rPr>
-          <w:lang w:val="en-US"/>
-        </w:rPr>
-        <w:t xml:space="preserve"> file but ou</w:t>
+        <w:t>Data, variables and functions created in the server.R or app.R file but ou</w:t>
       </w:r>
       <w:r>
         <w:rPr>
@@ -721,21 +483,7 @@
         <w:rPr>
           <w:lang w:val="en-US"/>
         </w:rPr>
-        <w:t xml:space="preserve">Things work this way because </w:t>
-      </w:r>
-      <w:proofErr w:type="spellStart"/>
-      <w:r>
-        <w:rPr>
-          <w:lang w:val="en-US"/>
-        </w:rPr>
-        <w:t>app.R</w:t>
-      </w:r>
-      <w:proofErr w:type="spellEnd"/>
-      <w:r>
-        <w:rPr>
-          <w:lang w:val="en-US"/>
-        </w:rPr>
-        <w:t xml:space="preserve"> is sourced when </w:t>
+        <w:t xml:space="preserve">Things work this way because app.R is sourced when </w:t>
       </w:r>
       <w:r>
         <w:rPr>
@@ -807,35 +555,7 @@
         <w:rPr>
           <w:lang w:val="en-US"/>
         </w:rPr>
-        <w:t xml:space="preserve">Objects defined in </w:t>
-      </w:r>
-      <w:proofErr w:type="spellStart"/>
-      <w:r>
-        <w:rPr>
-          <w:lang w:val="en-US"/>
-        </w:rPr>
-        <w:t>global.R</w:t>
-      </w:r>
-      <w:proofErr w:type="spellEnd"/>
-      <w:r>
-        <w:rPr>
-          <w:lang w:val="en-US"/>
-        </w:rPr>
-        <w:t xml:space="preserve"> are similar to those defined in </w:t>
-      </w:r>
-      <w:proofErr w:type="spellStart"/>
-      <w:r>
-        <w:rPr>
-          <w:lang w:val="en-US"/>
-        </w:rPr>
-        <w:t>app.R</w:t>
-      </w:r>
-      <w:proofErr w:type="spellEnd"/>
-      <w:r>
-        <w:rPr>
-          <w:lang w:val="en-US"/>
-        </w:rPr>
-        <w:t xml:space="preserve"> outside of the server function definition, with one important difference: they are loaded into the global environment of the R session; all R code in a Shiny app is run in the global environment or a child of it.</w:t>
+        <w:t>Objects defined in global.R are similar to those defined in app.R outside of the server function definition, with one important difference: they are loaded into the global environment of the R session; all R code in a Shiny app is run in the global environment or a child of it.</w:t>
       </w:r>
     </w:p>
     <w:p>
@@ -977,7 +697,7 @@
     <w:p>
       <w:pPr>
         <w:rPr>
-          <w:rStyle w:val="nfasisintenso"/>
+          <w:rStyle w:val="Hipervnculo"/>
           <w:lang w:val="en-US"/>
         </w:rPr>
       </w:pPr>
@@ -993,26 +713,52 @@
     </w:p>
     <w:p>
       <w:pPr>
+        <w:pStyle w:val="Ttulo2"/>
         <w:rPr>
           <w:rStyle w:val="nfasisintenso"/>
-          <w:lang w:val="en-US"/>
-        </w:rPr>
-      </w:pPr>
-      <w:proofErr w:type="spellStart"/>
+          <w:i w:val="0"/>
+          <w:iCs w:val="0"/>
+          <w:lang w:val="en-US"/>
+        </w:rPr>
+      </w:pPr>
       <w:r>
         <w:rPr>
           <w:rStyle w:val="nfasisintenso"/>
-          <w:lang w:val="en-US"/>
-        </w:rPr>
-        <w:t>renv</w:t>
-      </w:r>
-      <w:proofErr w:type="spellEnd"/>
-      <w:r>
+          <w:i w:val="0"/>
+          <w:iCs w:val="0"/>
+          <w:lang w:val="en-US"/>
+        </w:rPr>
+        <w:t>Using renv.</w:t>
+      </w:r>
+    </w:p>
+    <w:p>
+      <w:pPr>
         <w:rPr>
           <w:rStyle w:val="nfasisintenso"/>
           <w:lang w:val="en-US"/>
         </w:rPr>
-        <w:t>::dependencies()</w:t>
+      </w:pPr>
+      <w:r>
+        <w:rPr>
+          <w:rStyle w:val="nfasisintenso"/>
+          <w:lang w:val="en-US"/>
+        </w:rPr>
+        <w:t>https://rstudio.github.io/renv/articles/renv.html</w:t>
+      </w:r>
+    </w:p>
+    <w:p>
+      <w:pPr>
+        <w:rPr>
+          <w:rStyle w:val="nfasisintenso"/>
+          <w:lang w:val="en-US"/>
+        </w:rPr>
+      </w:pPr>
+      <w:r>
+        <w:rPr>
+          <w:rStyle w:val="nfasisintenso"/>
+          <w:lang w:val="en-US"/>
+        </w:rPr>
+        <w:t>renv::dependencies()</w:t>
       </w:r>
     </w:p>
     <w:p>
@@ -1050,21 +796,13 @@
         <w:rPr>
           <w:lang w:val="en-US"/>
         </w:rPr>
-        <w:t>.</w:t>
-      </w:r>
-      <w:proofErr w:type="spellStart"/>
-      <w:r>
-        <w:rPr>
-          <w:lang w:val="en-US"/>
-        </w:rPr>
-        <w:t>libPaths</w:t>
-      </w:r>
-      <w:proofErr w:type="spellEnd"/>
-      <w:r>
-        <w:rPr>
-          <w:lang w:val="en-US"/>
-        </w:rPr>
-        <w:t>(). Shows the library repositories used by the R implementation.</w:t>
+        <w:t>getOption("repos")</w:t>
+      </w:r>
+      <w:r>
+        <w:rPr>
+          <w:lang w:val="en-US"/>
+        </w:rPr>
+        <w:t>. List package repositories linked to the current R implementation.</w:t>
       </w:r>
     </w:p>
     <w:p>
@@ -1078,33 +816,23 @@
           <w:lang w:val="en-US"/>
         </w:rPr>
       </w:pPr>
-      <w:proofErr w:type="spellStart"/>
-      <w:r>
-        <w:rPr>
-          <w:lang w:val="en-US"/>
-        </w:rPr>
-        <w:t>List.files</w:t>
-      </w:r>
-      <w:proofErr w:type="spellEnd"/>
-      <w:r>
-        <w:rPr>
-          <w:lang w:val="en-US"/>
-        </w:rPr>
-        <w:t>(.</w:t>
-      </w:r>
-      <w:proofErr w:type="spellStart"/>
-      <w:r>
-        <w:rPr>
-          <w:lang w:val="en-US"/>
-        </w:rPr>
-        <w:t>libPaths</w:t>
-      </w:r>
-      <w:proofErr w:type="spellEnd"/>
-      <w:r>
-        <w:rPr>
-          <w:lang w:val="en-US"/>
-        </w:rPr>
-        <w:t>()). Shows the packages installed in the R implementation</w:t>
+      <w:r>
+        <w:rPr>
+          <w:lang w:val="en-US"/>
+        </w:rPr>
+        <w:t xml:space="preserve">.libPaths(). Shows the </w:t>
+      </w:r>
+      <w:r>
+        <w:rPr>
+          <w:lang w:val="en-US"/>
+        </w:rPr>
+        <w:t>directories used as package libraries in the</w:t>
+      </w:r>
+      <w:r>
+        <w:rPr>
+          <w:lang w:val="en-US"/>
+        </w:rPr>
+        <w:t xml:space="preserve"> R implementation.</w:t>
       </w:r>
     </w:p>
     <w:p>
@@ -1118,33 +846,29 @@
           <w:lang w:val="en-US"/>
         </w:rPr>
       </w:pPr>
-      <w:proofErr w:type="spellStart"/>
-      <w:r>
-        <w:rPr>
-          <w:lang w:val="en-US"/>
-        </w:rPr>
-        <w:t>packinfo</w:t>
-      </w:r>
-      <w:proofErr w:type="spellEnd"/>
-      <w:r>
-        <w:rPr>
-          <w:lang w:val="en-US"/>
-        </w:rPr>
-        <w:t xml:space="preserve"> &lt;- </w:t>
-      </w:r>
-      <w:proofErr w:type="spellStart"/>
-      <w:r>
-        <w:rPr>
-          <w:lang w:val="en-US"/>
-        </w:rPr>
-        <w:t>installed.packages</w:t>
-      </w:r>
-      <w:proofErr w:type="spellEnd"/>
-      <w:r>
-        <w:rPr>
-          <w:lang w:val="en-US"/>
-        </w:rPr>
-        <w:t>(fields = c("Package", "Version"))</w:t>
+      <w:r>
+        <w:rPr>
+          <w:lang w:val="en-US"/>
+        </w:rPr>
+        <w:t>List.files(.libPaths()). Shows the packages installed in the R implementation</w:t>
+      </w:r>
+    </w:p>
+    <w:p>
+      <w:pPr>
+        <w:pStyle w:val="Prrafodelista"/>
+        <w:numPr>
+          <w:ilvl w:val="0"/>
+          <w:numId w:val="7"/>
+        </w:numPr>
+        <w:rPr>
+          <w:lang w:val="en-US"/>
+        </w:rPr>
+      </w:pPr>
+      <w:r>
+        <w:rPr>
+          <w:lang w:val="en-US"/>
+        </w:rPr>
+        <w:t>packinfo &lt;- installed.packages(fields = c("Package", "Version"))</w:t>
       </w:r>
       <w:r>
         <w:rPr>
@@ -1160,19 +884,11 @@
           <w:lang w:val="en-US"/>
         </w:rPr>
       </w:pPr>
-      <w:proofErr w:type="spellStart"/>
-      <w:r>
-        <w:rPr>
-          <w:lang w:val="en-US"/>
-        </w:rPr>
-        <w:t>packinfo</w:t>
-      </w:r>
-      <w:proofErr w:type="spellEnd"/>
-      <w:r>
-        <w:rPr>
-          <w:lang w:val="en-US"/>
-        </w:rPr>
-        <w:t>[,c("Package", "Version")]</w:t>
+      <w:r>
+        <w:rPr>
+          <w:lang w:val="en-US"/>
+        </w:rPr>
+        <w:t>packinfo[,c("Package", "Version")]</w:t>
       </w:r>
       <w:r>
         <w:rPr>
@@ -1185,6 +901,48 @@
           <w:lang w:val="en-US"/>
         </w:rPr>
         <w:t>Lists all installed packages</w:t>
+      </w:r>
+    </w:p>
+    <w:p>
+      <w:pPr>
+        <w:pStyle w:val="Prrafodelista"/>
+        <w:numPr>
+          <w:ilvl w:val="0"/>
+          <w:numId w:val="7"/>
+        </w:numPr>
+        <w:rPr>
+          <w:lang w:val="en-US"/>
+        </w:rPr>
+      </w:pPr>
+      <w:r>
+        <w:rPr>
+          <w:lang w:val="en-US"/>
+        </w:rPr>
+        <w:t>renv::dependencies()[,c('Source','Package')]</w:t>
+      </w:r>
+      <w:r>
+        <w:rPr>
+          <w:lang w:val="en-US"/>
+        </w:rPr>
+        <w:t>. List all packages used in the R files under the current project.</w:t>
+      </w:r>
+    </w:p>
+    <w:p>
+      <w:pPr>
+        <w:pStyle w:val="Prrafodelista"/>
+        <w:numPr>
+          <w:ilvl w:val="0"/>
+          <w:numId w:val="7"/>
+        </w:numPr>
+        <w:rPr>
+          <w:lang w:val="en-US"/>
+        </w:rPr>
+      </w:pPr>
+      <w:r>
+        <w:rPr>
+          <w:lang w:val="en-US"/>
+        </w:rPr>
+        <w:t>Rig manage multiple R installations.</w:t>
       </w:r>
     </w:p>
     <w:p>
@@ -1843,7 +1601,7 @@
   <w:abstractNum w:abstractNumId="6" w15:restartNumberingAfterBreak="0">
     <w:nsid w:val="7FBF1024"/>
     <w:multiLevelType w:val="hybridMultilevel"/>
-    <w:tmpl w:val="B546BF08"/>
+    <w:tmpl w:val="FD8459F0"/>
     <w:lvl w:ilvl="0" w:tplc="04030001">
       <w:start w:val="1"/>
       <w:numFmt w:val="bullet"/>

</xml_diff>

<commit_message>
Updated UserManual.docx. New links
</commit_message>
<xml_diff>
--- a/00_Test_Area/ch1_MasteringShiny/UserManual.docx
+++ b/00_Test_Area/ch1_MasteringShiny/UserManual.docx
@@ -34,17 +34,103 @@
       <w:pPr>
         <w:rPr>
           <w:rStyle w:val="nfasisintenso"/>
-        </w:rPr>
-      </w:pPr>
-      <w:r>
+          <w:i w:val="0"/>
+          <w:iCs w:val="0"/>
+        </w:rPr>
+      </w:pPr>
+      <w:hyperlink r:id="rId5" w:history="1">
+        <w:r>
+          <w:rPr>
+            <w:rStyle w:val="Hipervnculo"/>
+          </w:rPr>
+          <w:t>https://solutions.pos</w:t>
+        </w:r>
+        <w:r>
+          <w:rPr>
+            <w:rStyle w:val="Hipervnculo"/>
+          </w:rPr>
+          <w:t>i</w:t>
+        </w:r>
+        <w:r>
+          <w:rPr>
+            <w:rStyle w:val="Hipervnculo"/>
+          </w:rPr>
+          <w:t>t.co/guide/</w:t>
+        </w:r>
+      </w:hyperlink>
+    </w:p>
+    <w:p>
+      <w:pPr>
         <w:rPr>
           <w:rStyle w:val="nfasisintenso"/>
-        </w:rPr>
-        <w:t>https://solutions.posit.co/guide/</w:t>
-      </w:r>
-      <w:r>
+          <w:i w:val="0"/>
+          <w:iCs w:val="0"/>
+        </w:rPr>
+      </w:pPr>
+      <w:hyperlink r:id="rId6" w:history="1">
+        <w:r>
+          <w:rPr>
+            <w:rStyle w:val="Hipervnculo"/>
+          </w:rPr>
+          <w:t>https://posit.co/blog/migrating-from-mran-to-posit-package-manager/</w:t>
+        </w:r>
+      </w:hyperlink>
+    </w:p>
+    <w:p>
+      <w:pPr>
         <w:rPr>
           <w:rStyle w:val="nfasisintenso"/>
+          <w:i w:val="0"/>
+          <w:iCs w:val="0"/>
+        </w:rPr>
+      </w:pPr>
+      <w:hyperlink r:id="rId7" w:history="1">
+        <w:r>
+          <w:rPr>
+            <w:rStyle w:val="Hipervnculo"/>
+          </w:rPr>
+          <w:t>https://github.com/r-lib/pak</w:t>
+        </w:r>
+      </w:hyperlink>
+    </w:p>
+    <w:p>
+      <w:pPr>
+        <w:rPr>
+          <w:rStyle w:val="nfasisintenso"/>
+          <w:i w:val="0"/>
+          <w:iCs w:val="0"/>
+        </w:rPr>
+      </w:pPr>
+      <w:hyperlink r:id="rId8" w:history="1">
+        <w:r>
+          <w:rPr>
+            <w:rStyle w:val="Hipervnculo"/>
+          </w:rPr>
+          <w:t>https://posit.co/blog/challenges-in-package-management/</w:t>
+        </w:r>
+      </w:hyperlink>
+    </w:p>
+    <w:p>
+      <w:pPr>
+        <w:rPr>
+          <w:rStyle w:val="nfasisintenso"/>
+          <w:i w:val="0"/>
+          <w:iCs w:val="0"/>
+        </w:rPr>
+      </w:pPr>
+      <w:r>
+        <w:rPr>
+          <w:rStyle w:val="nfasisintenso"/>
+          <w:i w:val="0"/>
+          <w:iCs w:val="0"/>
+        </w:rPr>
+        <w:t>https://www.accelebrate.com/library/how-to-articles/r-rstudio-library</w:t>
+      </w:r>
+      <w:r>
+        <w:rPr>
+          <w:rStyle w:val="nfasisintenso"/>
+          <w:i w:val="0"/>
+          <w:iCs w:val="0"/>
         </w:rPr>
         <w:br w:type="page"/>
       </w:r>
@@ -86,7 +172,7 @@
           <w:lang w:val="en-US"/>
         </w:rPr>
       </w:pPr>
-      <w:hyperlink r:id="rId5" w:history="1">
+      <w:hyperlink r:id="rId9" w:history="1">
         <w:r>
           <w:rPr>
             <w:rStyle w:val="Hipervnculo"/>
@@ -104,7 +190,7 @@
           <w:lang w:val="en-US"/>
         </w:rPr>
       </w:pPr>
-      <w:hyperlink r:id="rId6" w:history="1">
+      <w:hyperlink r:id="rId10" w:history="1">
         <w:r>
           <w:rPr>
             <w:rStyle w:val="Hipervnculo"/>
@@ -122,7 +208,7 @@
           <w:lang w:val="en-US"/>
         </w:rPr>
       </w:pPr>
-      <w:hyperlink r:id="rId7" w:history="1">
+      <w:hyperlink r:id="rId11" w:history="1">
         <w:r>
           <w:rPr>
             <w:rStyle w:val="Hipervnculo"/>
@@ -232,12 +318,30 @@
           <w:lang w:val="en-US"/>
         </w:rPr>
       </w:pPr>
-      <w:r>
-        <w:rPr>
-          <w:lang w:val="en-US"/>
-        </w:rPr>
-        <w:t>newDir --- ui.R</w:t>
-      </w:r>
+      <w:proofErr w:type="spellStart"/>
+      <w:r>
+        <w:rPr>
+          <w:lang w:val="en-US"/>
+        </w:rPr>
+        <w:t>newDir</w:t>
+      </w:r>
+      <w:proofErr w:type="spellEnd"/>
+      <w:r>
+        <w:rPr>
+          <w:lang w:val="en-US"/>
+        </w:rPr>
+        <w:t xml:space="preserve"> --- </w:t>
+      </w:r>
+      <w:proofErr w:type="spellStart"/>
+      <w:proofErr w:type="gramStart"/>
+      <w:r>
+        <w:rPr>
+          <w:lang w:val="en-US"/>
+        </w:rPr>
+        <w:t>ui.R</w:t>
+      </w:r>
+      <w:proofErr w:type="spellEnd"/>
+      <w:proofErr w:type="gramEnd"/>
     </w:p>
     <w:p>
       <w:pPr>
@@ -251,8 +355,18 @@
         <w:rPr>
           <w:lang w:val="en-US"/>
         </w:rPr>
-        <w:t xml:space="preserve">           --- sever.R</w:t>
-      </w:r>
+        <w:t xml:space="preserve">           --- </w:t>
+      </w:r>
+      <w:proofErr w:type="spellStart"/>
+      <w:proofErr w:type="gramStart"/>
+      <w:r>
+        <w:rPr>
+          <w:lang w:val="en-US"/>
+        </w:rPr>
+        <w:t>sever.R</w:t>
+      </w:r>
+      <w:proofErr w:type="spellEnd"/>
+      <w:proofErr w:type="gramEnd"/>
     </w:p>
     <w:p>
       <w:pPr>
@@ -279,11 +393,69 @@
           <w:lang w:val="en-US"/>
         </w:rPr>
       </w:pPr>
-      <w:r>
-        <w:rPr>
-          <w:lang w:val="en-US"/>
-        </w:rPr>
-        <w:t>runApp(‘newDir’) or runApp() if the call is done within the directory newDir.</w:t>
+      <w:proofErr w:type="spellStart"/>
+      <w:r>
+        <w:rPr>
+          <w:lang w:val="en-US"/>
+        </w:rPr>
+        <w:t>runApp</w:t>
+      </w:r>
+      <w:proofErr w:type="spellEnd"/>
+      <w:r>
+        <w:rPr>
+          <w:lang w:val="en-US"/>
+        </w:rPr>
+        <w:t>(‘</w:t>
+      </w:r>
+      <w:proofErr w:type="spellStart"/>
+      <w:r>
+        <w:rPr>
+          <w:lang w:val="en-US"/>
+        </w:rPr>
+        <w:t>newDir</w:t>
+      </w:r>
+      <w:proofErr w:type="spellEnd"/>
+      <w:r>
+        <w:rPr>
+          <w:lang w:val="en-US"/>
+        </w:rPr>
+        <w:t xml:space="preserve">’) or </w:t>
+      </w:r>
+      <w:proofErr w:type="spellStart"/>
+      <w:proofErr w:type="gramStart"/>
+      <w:r>
+        <w:rPr>
+          <w:lang w:val="en-US"/>
+        </w:rPr>
+        <w:t>runApp</w:t>
+      </w:r>
+      <w:proofErr w:type="spellEnd"/>
+      <w:r>
+        <w:rPr>
+          <w:lang w:val="en-US"/>
+        </w:rPr>
+        <w:t>(</w:t>
+      </w:r>
+      <w:proofErr w:type="gramEnd"/>
+      <w:r>
+        <w:rPr>
+          <w:lang w:val="en-US"/>
+        </w:rPr>
+        <w:t xml:space="preserve">) if the call is done within the directory </w:t>
+      </w:r>
+      <w:proofErr w:type="spellStart"/>
+      <w:r>
+        <w:rPr>
+          <w:lang w:val="en-US"/>
+        </w:rPr>
+        <w:t>newDir</w:t>
+      </w:r>
+      <w:proofErr w:type="spellEnd"/>
+      <w:r>
+        <w:rPr>
+          <w:lang w:val="en-US"/>
+        </w:rPr>
+        <w:t>.</w:t>
       </w:r>
     </w:p>
     <w:p>
@@ -297,11 +469,33 @@
           <w:lang w:val="en-US"/>
         </w:rPr>
       </w:pPr>
-      <w:r>
-        <w:rPr>
-          <w:lang w:val="en-US"/>
-        </w:rPr>
-        <w:t>shinyAppDir(‘newDir’)</w:t>
+      <w:proofErr w:type="spellStart"/>
+      <w:r>
+        <w:rPr>
+          <w:lang w:val="en-US"/>
+        </w:rPr>
+        <w:t>shinyAppDir</w:t>
+      </w:r>
+      <w:proofErr w:type="spellEnd"/>
+      <w:r>
+        <w:rPr>
+          <w:lang w:val="en-US"/>
+        </w:rPr>
+        <w:t>(‘</w:t>
+      </w:r>
+      <w:proofErr w:type="spellStart"/>
+      <w:r>
+        <w:rPr>
+          <w:lang w:val="en-US"/>
+        </w:rPr>
+        <w:t>newDir</w:t>
+      </w:r>
+      <w:proofErr w:type="spellEnd"/>
+      <w:r>
+        <w:rPr>
+          <w:lang w:val="en-US"/>
+        </w:rPr>
+        <w:t>’)</w:t>
       </w:r>
     </w:p>
     <w:p>
@@ -328,8 +522,88 @@
         <w:rPr>
           <w:lang w:val="en-US"/>
         </w:rPr>
-        <w:t>If within the newDir a dir R is created all *.R files are loaded without the need of a source() call in the ui and server files. Files in /R directory are loaded in alphabetical order and their functions and variables are ready to be used by ui.R or server.R</w:t>
-      </w:r>
+        <w:t xml:space="preserve">If within the </w:t>
+      </w:r>
+      <w:proofErr w:type="spellStart"/>
+      <w:r>
+        <w:rPr>
+          <w:lang w:val="en-US"/>
+        </w:rPr>
+        <w:t>newDir</w:t>
+      </w:r>
+      <w:proofErr w:type="spellEnd"/>
+      <w:r>
+        <w:rPr>
+          <w:lang w:val="en-US"/>
+        </w:rPr>
+        <w:t xml:space="preserve"> a </w:t>
+      </w:r>
+      <w:proofErr w:type="spellStart"/>
+      <w:r>
+        <w:rPr>
+          <w:lang w:val="en-US"/>
+        </w:rPr>
+        <w:t>dir</w:t>
+      </w:r>
+      <w:proofErr w:type="spellEnd"/>
+      <w:r>
+        <w:rPr>
+          <w:lang w:val="en-US"/>
+        </w:rPr>
+        <w:t xml:space="preserve"> R is created all </w:t>
+      </w:r>
+      <w:proofErr w:type="gramStart"/>
+      <w:r>
+        <w:rPr>
+          <w:lang w:val="en-US"/>
+        </w:rPr>
+        <w:t>*.R</w:t>
+      </w:r>
+      <w:proofErr w:type="gramEnd"/>
+      <w:r>
+        <w:rPr>
+          <w:lang w:val="en-US"/>
+        </w:rPr>
+        <w:t xml:space="preserve"> files are loaded without the need of a source() call in the </w:t>
+      </w:r>
+      <w:proofErr w:type="spellStart"/>
+      <w:r>
+        <w:rPr>
+          <w:lang w:val="en-US"/>
+        </w:rPr>
+        <w:t>ui</w:t>
+      </w:r>
+      <w:proofErr w:type="spellEnd"/>
+      <w:r>
+        <w:rPr>
+          <w:lang w:val="en-US"/>
+        </w:rPr>
+        <w:t xml:space="preserve"> and server files. Files in /R directory are loaded in alphabetical order and their functions and variables are ready to be used by </w:t>
+      </w:r>
+      <w:proofErr w:type="spellStart"/>
+      <w:proofErr w:type="gramStart"/>
+      <w:r>
+        <w:rPr>
+          <w:lang w:val="en-US"/>
+        </w:rPr>
+        <w:t>ui.R</w:t>
+      </w:r>
+      <w:proofErr w:type="spellEnd"/>
+      <w:proofErr w:type="gramEnd"/>
+      <w:r>
+        <w:rPr>
+          <w:lang w:val="en-US"/>
+        </w:rPr>
+        <w:t xml:space="preserve"> or </w:t>
+      </w:r>
+      <w:proofErr w:type="spellStart"/>
+      <w:r>
+        <w:rPr>
+          <w:lang w:val="en-US"/>
+        </w:rPr>
+        <w:t>server.R</w:t>
+      </w:r>
+      <w:proofErr w:type="spellEnd"/>
     </w:p>
     <w:p>
       <w:pPr>
@@ -358,15 +632,65 @@
         <w:rPr>
           <w:lang w:val="en-US"/>
         </w:rPr>
-        <w:t xml:space="preserve"> the newDir there is a file called global.R</w:t>
-      </w:r>
-      <w:r>
-        <w:rPr>
-          <w:lang w:val="en-US"/>
-        </w:rPr>
-        <w:t xml:space="preserve"> it is run first of all before running ui and server funtion (</w:t>
-      </w:r>
-      <w:hyperlink r:id="rId8" w:history="1">
+        <w:t xml:space="preserve"> the </w:t>
+      </w:r>
+      <w:proofErr w:type="spellStart"/>
+      <w:r>
+        <w:rPr>
+          <w:lang w:val="en-US"/>
+        </w:rPr>
+        <w:t>newDir</w:t>
+      </w:r>
+      <w:proofErr w:type="spellEnd"/>
+      <w:r>
+        <w:rPr>
+          <w:lang w:val="en-US"/>
+        </w:rPr>
+        <w:t xml:space="preserve"> there is a file called </w:t>
+      </w:r>
+      <w:proofErr w:type="spellStart"/>
+      <w:r>
+        <w:rPr>
+          <w:lang w:val="en-US"/>
+        </w:rPr>
+        <w:t>global.R</w:t>
+      </w:r>
+      <w:proofErr w:type="spellEnd"/>
+      <w:r>
+        <w:rPr>
+          <w:lang w:val="en-US"/>
+        </w:rPr>
+        <w:t xml:space="preserve"> it is run first of all before running </w:t>
+      </w:r>
+      <w:proofErr w:type="spellStart"/>
+      <w:r>
+        <w:rPr>
+          <w:lang w:val="en-US"/>
+        </w:rPr>
+        <w:t>ui</w:t>
+      </w:r>
+      <w:proofErr w:type="spellEnd"/>
+      <w:r>
+        <w:rPr>
+          <w:lang w:val="en-US"/>
+        </w:rPr>
+        <w:t xml:space="preserve"> and server </w:t>
+      </w:r>
+      <w:proofErr w:type="spellStart"/>
+      <w:r>
+        <w:rPr>
+          <w:lang w:val="en-US"/>
+        </w:rPr>
+        <w:t>funtion</w:t>
+      </w:r>
+      <w:proofErr w:type="spellEnd"/>
+      <w:r>
+        <w:rPr>
+          <w:lang w:val="en-US"/>
+        </w:rPr>
+        <w:t xml:space="preserve"> (</w:t>
+      </w:r>
+      <w:hyperlink r:id="rId12" w:history="1">
         <w:r>
           <w:rPr>
             <w:rStyle w:val="Hipervnculo"/>
@@ -447,7 +771,21 @@
         <w:rPr>
           <w:lang w:val="en-US"/>
         </w:rPr>
-        <w:t xml:space="preserve">The server(input, output, session) is called each time a new browser requests info from the Shiny server. Everything within this function is instantiated separately for each session. </w:t>
+        <w:t xml:space="preserve">The </w:t>
+      </w:r>
+      <w:proofErr w:type="gramStart"/>
+      <w:r>
+        <w:rPr>
+          <w:lang w:val="en-US"/>
+        </w:rPr>
+        <w:t>server(</w:t>
+      </w:r>
+      <w:proofErr w:type="gramEnd"/>
+      <w:r>
+        <w:rPr>
+          <w:lang w:val="en-US"/>
+        </w:rPr>
+        <w:t xml:space="preserve">input, output, session) is called each time a new browser requests info from the Shiny server. Everything within this function is instantiated separately for each session. </w:t>
       </w:r>
     </w:p>
     <w:p>
@@ -465,7 +803,37 @@
         <w:rPr>
           <w:lang w:val="en-US"/>
         </w:rPr>
-        <w:t>Data, variables and functions created in the server.R or app.R file but ou</w:t>
+        <w:t xml:space="preserve">Data, variables and functions created in the </w:t>
+      </w:r>
+      <w:proofErr w:type="spellStart"/>
+      <w:proofErr w:type="gramStart"/>
+      <w:r>
+        <w:rPr>
+          <w:lang w:val="en-US"/>
+        </w:rPr>
+        <w:t>server.R</w:t>
+      </w:r>
+      <w:proofErr w:type="spellEnd"/>
+      <w:proofErr w:type="gramEnd"/>
+      <w:r>
+        <w:rPr>
+          <w:lang w:val="en-US"/>
+        </w:rPr>
+        <w:t xml:space="preserve"> or </w:t>
+      </w:r>
+      <w:proofErr w:type="spellStart"/>
+      <w:r>
+        <w:rPr>
+          <w:lang w:val="en-US"/>
+        </w:rPr>
+        <w:t>app.R</w:t>
+      </w:r>
+      <w:proofErr w:type="spellEnd"/>
+      <w:r>
+        <w:rPr>
+          <w:lang w:val="en-US"/>
+        </w:rPr>
+        <w:t xml:space="preserve"> file but ou</w:t>
       </w:r>
       <w:r>
         <w:rPr>
@@ -483,7 +851,23 @@
         <w:rPr>
           <w:lang w:val="en-US"/>
         </w:rPr>
-        <w:t xml:space="preserve">Things work this way because app.R is sourced when </w:t>
+        <w:t xml:space="preserve">Things work this way because </w:t>
+      </w:r>
+      <w:proofErr w:type="spellStart"/>
+      <w:proofErr w:type="gramStart"/>
+      <w:r>
+        <w:rPr>
+          <w:lang w:val="en-US"/>
+        </w:rPr>
+        <w:t>app.R</w:t>
+      </w:r>
+      <w:proofErr w:type="spellEnd"/>
+      <w:proofErr w:type="gramEnd"/>
+      <w:r>
+        <w:rPr>
+          <w:lang w:val="en-US"/>
+        </w:rPr>
+        <w:t xml:space="preserve"> is sourced when </w:t>
       </w:r>
       <w:r>
         <w:rPr>
@@ -555,7 +939,37 @@
         <w:rPr>
           <w:lang w:val="en-US"/>
         </w:rPr>
-        <w:t>Objects defined in global.R are similar to those defined in app.R outside of the server function definition, with one important difference: they are loaded into the global environment of the R session; all R code in a Shiny app is run in the global environment or a child of it.</w:t>
+        <w:t xml:space="preserve">Objects defined in </w:t>
+      </w:r>
+      <w:proofErr w:type="spellStart"/>
+      <w:proofErr w:type="gramStart"/>
+      <w:r>
+        <w:rPr>
+          <w:lang w:val="en-US"/>
+        </w:rPr>
+        <w:t>global.R</w:t>
+      </w:r>
+      <w:proofErr w:type="spellEnd"/>
+      <w:proofErr w:type="gramEnd"/>
+      <w:r>
+        <w:rPr>
+          <w:lang w:val="en-US"/>
+        </w:rPr>
+        <w:t xml:space="preserve"> are similar to those defined in </w:t>
+      </w:r>
+      <w:proofErr w:type="spellStart"/>
+      <w:r>
+        <w:rPr>
+          <w:lang w:val="en-US"/>
+        </w:rPr>
+        <w:t>app.R</w:t>
+      </w:r>
+      <w:proofErr w:type="spellEnd"/>
+      <w:r>
+        <w:rPr>
+          <w:lang w:val="en-US"/>
+        </w:rPr>
+        <w:t xml:space="preserve"> outside of the server function definition, with one important difference: they are loaded into the global environment of the R session; all R code in a Shiny app is run in the global environment or a child of it.</w:t>
       </w:r>
     </w:p>
     <w:p>
@@ -600,7 +1014,7 @@
                     <pic:cNvPicPr/>
                   </pic:nvPicPr>
                   <pic:blipFill>
-                    <a:blip r:embed="rId9"/>
+                    <a:blip r:embed="rId13"/>
                     <a:stretch>
                       <a:fillRect/>
                     </a:stretch>
@@ -670,27 +1084,13 @@
           <w:lang w:val="en-US"/>
         </w:rPr>
       </w:pPr>
-      <w:hyperlink r:id="rId10" w:history="1">
+      <w:hyperlink r:id="rId14" w:history="1">
         <w:r>
           <w:rPr>
             <w:rStyle w:val="Hipervnculo"/>
             <w:lang w:val="en-US"/>
           </w:rPr>
-          <w:t>https://shiny.posit.co/r/articles/improve/u</w:t>
-        </w:r>
-        <w:r>
-          <w:rPr>
-            <w:rStyle w:val="Hipervnculo"/>
-            <w:lang w:val="en-US"/>
-          </w:rPr>
-          <w:t>p</w:t>
-        </w:r>
-        <w:r>
-          <w:rPr>
-            <w:rStyle w:val="Hipervnculo"/>
-            <w:lang w:val="en-US"/>
-          </w:rPr>
-          <w:t>grade-r/</w:t>
+          <w:t>https://shiny.posit.co/r/articles/improve/upgrade-r/</w:t>
         </w:r>
       </w:hyperlink>
     </w:p>
@@ -701,7 +1101,7 @@
           <w:lang w:val="en-US"/>
         </w:rPr>
       </w:pPr>
-      <w:hyperlink r:id="rId11" w:history="1">
+      <w:hyperlink r:id="rId15" w:history="1">
         <w:r>
           <w:rPr>
             <w:rStyle w:val="Hipervnculo"/>
@@ -728,19 +1128,39 @@
           <w:iCs w:val="0"/>
           <w:lang w:val="en-US"/>
         </w:rPr>
-        <w:t>Using renv.</w:t>
-      </w:r>
-    </w:p>
-    <w:p>
-      <w:pPr>
+        <w:t xml:space="preserve">Using </w:t>
+      </w:r>
+      <w:proofErr w:type="spellStart"/>
+      <w:r>
         <w:rPr>
           <w:rStyle w:val="nfasisintenso"/>
-          <w:lang w:val="en-US"/>
-        </w:rPr>
-      </w:pPr>
+          <w:i w:val="0"/>
+          <w:iCs w:val="0"/>
+          <w:lang w:val="en-US"/>
+        </w:rPr>
+        <w:t>renv</w:t>
+      </w:r>
+      <w:proofErr w:type="spellEnd"/>
       <w:r>
         <w:rPr>
           <w:rStyle w:val="nfasisintenso"/>
+          <w:i w:val="0"/>
+          <w:iCs w:val="0"/>
+          <w:lang w:val="en-US"/>
+        </w:rPr>
+        <w:t>.</w:t>
+      </w:r>
+    </w:p>
+    <w:p>
+      <w:pPr>
+        <w:rPr>
+          <w:rStyle w:val="nfasisintenso"/>
+          <w:lang w:val="en-US"/>
+        </w:rPr>
+      </w:pPr>
+      <w:r>
+        <w:rPr>
+          <w:rStyle w:val="nfasisintenso"/>
           <w:lang w:val="en-US"/>
         </w:rPr>
         <w:t>https://rstudio.github.io/renv/articles/renv.html</w:t>
@@ -753,12 +1173,30 @@
           <w:lang w:val="en-US"/>
         </w:rPr>
       </w:pPr>
+      <w:proofErr w:type="spellStart"/>
+      <w:proofErr w:type="gramStart"/>
       <w:r>
         <w:rPr>
           <w:rStyle w:val="nfasisintenso"/>
           <w:lang w:val="en-US"/>
         </w:rPr>
-        <w:t>renv::dependencies()</w:t>
+        <w:t>renv</w:t>
+      </w:r>
+      <w:proofErr w:type="spellEnd"/>
+      <w:r>
+        <w:rPr>
+          <w:rStyle w:val="nfasisintenso"/>
+          <w:lang w:val="en-US"/>
+        </w:rPr>
+        <w:t>::</w:t>
+      </w:r>
+      <w:proofErr w:type="gramEnd"/>
+      <w:r>
+        <w:rPr>
+          <w:rStyle w:val="nfasisintenso"/>
+          <w:lang w:val="en-US"/>
+        </w:rPr>
+        <w:t>dependencies()</w:t>
       </w:r>
     </w:p>
     <w:p>
@@ -792,11 +1230,19 @@
           <w:lang w:val="en-US"/>
         </w:rPr>
       </w:pPr>
-      <w:r>
-        <w:rPr>
-          <w:lang w:val="en-US"/>
-        </w:rPr>
-        <w:t>getOption("repos")</w:t>
+      <w:proofErr w:type="spellStart"/>
+      <w:r>
+        <w:rPr>
+          <w:lang w:val="en-US"/>
+        </w:rPr>
+        <w:t>getOption</w:t>
+      </w:r>
+      <w:proofErr w:type="spellEnd"/>
+      <w:r>
+        <w:rPr>
+          <w:lang w:val="en-US"/>
+        </w:rPr>
+        <w:t>("repos")</w:t>
       </w:r>
       <w:r>
         <w:rPr>
@@ -816,11 +1262,27 @@
           <w:lang w:val="en-US"/>
         </w:rPr>
       </w:pPr>
-      <w:r>
-        <w:rPr>
-          <w:lang w:val="en-US"/>
-        </w:rPr>
-        <w:t xml:space="preserve">.libPaths(). Shows the </w:t>
+      <w:proofErr w:type="gramStart"/>
+      <w:r>
+        <w:rPr>
+          <w:lang w:val="en-US"/>
+        </w:rPr>
+        <w:t>.</w:t>
+      </w:r>
+      <w:proofErr w:type="spellStart"/>
+      <w:r>
+        <w:rPr>
+          <w:lang w:val="en-US"/>
+        </w:rPr>
+        <w:t>libPaths</w:t>
+      </w:r>
+      <w:proofErr w:type="spellEnd"/>
+      <w:proofErr w:type="gramEnd"/>
+      <w:r>
+        <w:rPr>
+          <w:lang w:val="en-US"/>
+        </w:rPr>
+        <w:t xml:space="preserve">(). Shows the </w:t>
       </w:r>
       <w:r>
         <w:rPr>
@@ -846,11 +1308,35 @@
           <w:lang w:val="en-US"/>
         </w:rPr>
       </w:pPr>
-      <w:r>
-        <w:rPr>
-          <w:lang w:val="en-US"/>
-        </w:rPr>
-        <w:t>List.files(.libPaths()). Shows the packages installed in the R implementation</w:t>
+      <w:proofErr w:type="spellStart"/>
+      <w:r>
+        <w:rPr>
+          <w:lang w:val="en-US"/>
+        </w:rPr>
+        <w:t>List.files</w:t>
+      </w:r>
+      <w:proofErr w:type="spellEnd"/>
+      <w:proofErr w:type="gramStart"/>
+      <w:r>
+        <w:rPr>
+          <w:lang w:val="en-US"/>
+        </w:rPr>
+        <w:t>(.</w:t>
+      </w:r>
+      <w:proofErr w:type="spellStart"/>
+      <w:r>
+        <w:rPr>
+          <w:lang w:val="en-US"/>
+        </w:rPr>
+        <w:t>libPaths</w:t>
+      </w:r>
+      <w:proofErr w:type="spellEnd"/>
+      <w:proofErr w:type="gramEnd"/>
+      <w:r>
+        <w:rPr>
+          <w:lang w:val="en-US"/>
+        </w:rPr>
+        <w:t>()). Shows the packages installed in the R implementation</w:t>
       </w:r>
     </w:p>
     <w:p>
@@ -864,17 +1350,35 @@
           <w:lang w:val="en-US"/>
         </w:rPr>
       </w:pPr>
-      <w:r>
-        <w:rPr>
-          <w:lang w:val="en-US"/>
-        </w:rPr>
-        <w:t>packinfo &lt;- installed.packages(fields = c("Package", "Version"))</w:t>
-      </w:r>
-      <w:r>
-        <w:rPr>
-          <w:lang w:val="en-US"/>
-        </w:rPr>
-        <w:t xml:space="preserve">. </w:t>
+      <w:proofErr w:type="spellStart"/>
+      <w:r>
+        <w:rPr>
+          <w:lang w:val="en-US"/>
+        </w:rPr>
+        <w:t>packinfo</w:t>
+      </w:r>
+      <w:proofErr w:type="spellEnd"/>
+      <w:r>
+        <w:rPr>
+          <w:lang w:val="en-US"/>
+        </w:rPr>
+        <w:t xml:space="preserve"> &lt;- </w:t>
+      </w:r>
+      <w:proofErr w:type="spellStart"/>
+      <w:proofErr w:type="gramStart"/>
+      <w:r>
+        <w:rPr>
+          <w:lang w:val="en-US"/>
+        </w:rPr>
+        <w:t>installed.packages</w:t>
+      </w:r>
+      <w:proofErr w:type="spellEnd"/>
+      <w:proofErr w:type="gramEnd"/>
+      <w:r>
+        <w:rPr>
+          <w:lang w:val="en-US"/>
+        </w:rPr>
+        <w:t xml:space="preserve">(fields = c("Package", "Version")). </w:t>
       </w:r>
     </w:p>
     <w:p>
@@ -884,23 +1388,33 @@
           <w:lang w:val="en-US"/>
         </w:rPr>
       </w:pPr>
-      <w:r>
-        <w:rPr>
-          <w:lang w:val="en-US"/>
-        </w:rPr>
-        <w:t>packinfo[,c("Package", "Version")]</w:t>
-      </w:r>
-      <w:r>
-        <w:rPr>
-          <w:lang w:val="en-US"/>
-        </w:rPr>
-        <w:t xml:space="preserve">. </w:t>
-      </w:r>
-      <w:r>
-        <w:rPr>
-          <w:lang w:val="en-US"/>
-        </w:rPr>
-        <w:t>Lists all installed packages</w:t>
+      <w:proofErr w:type="spellStart"/>
+      <w:proofErr w:type="gramStart"/>
+      <w:r>
+        <w:rPr>
+          <w:lang w:val="en-US"/>
+        </w:rPr>
+        <w:t>packinfo</w:t>
+      </w:r>
+      <w:proofErr w:type="spellEnd"/>
+      <w:r>
+        <w:rPr>
+          <w:lang w:val="en-US"/>
+        </w:rPr>
+        <w:t>[</w:t>
+      </w:r>
+      <w:proofErr w:type="gramEnd"/>
+      <w:r>
+        <w:rPr>
+          <w:lang w:val="en-US"/>
+        </w:rPr>
+        <w:t>,c("Package", "Version")]</w:t>
+      </w:r>
+      <w:r>
+        <w:rPr>
+          <w:lang w:val="en-US"/>
+        </w:rPr>
+        <w:t>. Lists all installed packages</w:t>
       </w:r>
     </w:p>
     <w:p>
@@ -914,11 +1428,41 @@
           <w:lang w:val="en-US"/>
         </w:rPr>
       </w:pPr>
-      <w:r>
-        <w:rPr>
-          <w:lang w:val="en-US"/>
-        </w:rPr>
-        <w:t>renv::dependencies()[,c('Source','Package')]</w:t>
+      <w:proofErr w:type="spellStart"/>
+      <w:proofErr w:type="gramStart"/>
+      <w:r>
+        <w:rPr>
+          <w:lang w:val="en-US"/>
+        </w:rPr>
+        <w:t>renv</w:t>
+      </w:r>
+      <w:proofErr w:type="spellEnd"/>
+      <w:r>
+        <w:rPr>
+          <w:lang w:val="en-US"/>
+        </w:rPr>
+        <w:t>::</w:t>
+      </w:r>
+      <w:proofErr w:type="gramEnd"/>
+      <w:r>
+        <w:rPr>
+          <w:lang w:val="en-US"/>
+        </w:rPr>
+        <w:t>dependencies()[,c('</w:t>
+      </w:r>
+      <w:proofErr w:type="spellStart"/>
+      <w:r>
+        <w:rPr>
+          <w:lang w:val="en-US"/>
+        </w:rPr>
+        <w:t>Source','Package</w:t>
+      </w:r>
+      <w:proofErr w:type="spellEnd"/>
+      <w:r>
+        <w:rPr>
+          <w:lang w:val="en-US"/>
+        </w:rPr>
+        <w:t>')]</w:t>
       </w:r>
       <w:r>
         <w:rPr>

</xml_diff>